<commit_message>
modification de quelques fautes orthographe + rajout de quelques notes à la fin
</commit_message>
<xml_diff>
--- a/rapport_tp.docx
+++ b/rapport_tp.docx
@@ -1,6 +1,6 @@
 
 <file path=word/document.xml><?xml version="1.0" encoding="utf-8"?>
-<w:document xmlns:wpc="http://schemas.microsoft.com/office/word/2010/wordprocessingCanvas" xmlns:mc="http://schemas.openxmlformats.org/markup-compatibility/2006" xmlns:o="urn:schemas-microsoft-com:office:office" xmlns:r="http://schemas.openxmlformats.org/officeDocument/2006/relationships" xmlns:m="http://schemas.openxmlformats.org/officeDocument/2006/math" xmlns:v="urn:schemas-microsoft-com:vml" xmlns:wp14="http://schemas.microsoft.com/office/word/2010/wordprocessingDrawing" xmlns:wp="http://schemas.openxmlformats.org/drawingml/2006/wordprocessingDrawing" xmlns:w10="urn:schemas-microsoft-com:office:word" xmlns:w="http://schemas.openxmlformats.org/wordprocessingml/2006/main" xmlns:w14="http://schemas.microsoft.com/office/word/2010/wordml" xmlns:w15="http://schemas.microsoft.com/office/word/2012/wordml" xmlns:wpg="http://schemas.microsoft.com/office/word/2010/wordprocessingGroup" xmlns:wpi="http://schemas.microsoft.com/office/word/2010/wordprocessingInk" xmlns:wne="http://schemas.microsoft.com/office/word/2006/wordml" xmlns:wps="http://schemas.microsoft.com/office/word/2010/wordprocessingShape" mc:Ignorable="w14 w15 wp14">
+<w:document xmlns:wpc="http://schemas.microsoft.com/office/word/2010/wordprocessingCanvas" xmlns:mc="http://schemas.openxmlformats.org/markup-compatibility/2006" xmlns:o="urn:schemas-microsoft-com:office:office" xmlns:r="http://schemas.openxmlformats.org/officeDocument/2006/relationships" xmlns:m="http://schemas.openxmlformats.org/officeDocument/2006/math" xmlns:v="urn:schemas-microsoft-com:vml" xmlns:wp14="http://schemas.microsoft.com/office/word/2010/wordprocessingDrawing" xmlns:wp="http://schemas.openxmlformats.org/drawingml/2006/wordprocessingDrawing" xmlns:w10="urn:schemas-microsoft-com:office:word" xmlns:w="http://schemas.openxmlformats.org/wordprocessingml/2006/main" xmlns:w14="http://schemas.microsoft.com/office/word/2010/wordml" xmlns:wpg="http://schemas.microsoft.com/office/word/2010/wordprocessingGroup" xmlns:wpi="http://schemas.microsoft.com/office/word/2010/wordprocessingInk" xmlns:wne="http://schemas.microsoft.com/office/word/2006/wordml" xmlns:wps="http://schemas.microsoft.com/office/word/2010/wordprocessingShape" mc:Ignorable="w14 wp14">
   <w:body>
     <w:p>
       <w:pPr>
@@ -211,7 +211,7 @@
                     <pic:cNvPicPr/>
                   </pic:nvPicPr>
                   <pic:blipFill>
-                    <a:blip r:embed="rId5">
+                    <a:blip r:embed="rId6">
                       <a:extLst>
                         <a:ext uri="{28A0092B-C50C-407E-A947-70E740481C1C}">
                           <a14:useLocalDpi xmlns:a14="http://schemas.microsoft.com/office/drawing/2010/main" val="0"/>
@@ -282,8 +282,6 @@
       <w:pPr>
         <w:spacing w:after="0" w:line="240" w:lineRule="auto"/>
       </w:pPr>
-      <w:bookmarkStart w:id="0" w:name="_GoBack"/>
-      <w:bookmarkEnd w:id="0"/>
     </w:p>
     <w:p>
       <w:pPr>
@@ -530,18 +528,55 @@
         <w:t xml:space="preserve"> il nous a permis d’utiliser le multithreading sur un thème accrocheur et inhabituel. </w:t>
       </w:r>
       <w:r>
-        <w:t>Ce projet nous a permis de voir que travailler en groupe n’est pas si évident. En effet, c’est compliqué de travailler avec des gens que l’on ne connait pas, question de synchronisation et d’affectation des tâches en fonction du niveau de chacun. Le projet en lui-même est intéressant car cela nous a permis de mettre en pratique le multithreading vu en cours et de se familiariser (pour la plupart des membres de l’équipe) au C++. Nous avons pu voir concrètement à quoi servait le multithreading qui est fort utile dans certains cas (comme pour ce TP). Le point faible qui a été relevé est au niveau de la partie réseau du TP qui était compliqué.</w:t>
-      </w:r>
-      <w:r>
-        <w:t xml:space="preserve"> Un deuxième point faible, l’implication de certains membres de l’équipe. C’est-à-dire que, déjà, un membre de l’équipe est parti de l’école sans prévenir et sans « </w:t>
+        <w:t xml:space="preserve">Ce projet nous a permis de voir que travailler en groupe n’est pas si évident. En effet, c’est compliqué de travailler avec des gens que l’on ne connait pas, question de synchronisation et d’affectation des tâches en fonction du niveau de chacun. </w:t>
+      </w:r>
+    </w:p>
+    <w:p>
+      <w:pPr>
+        <w:spacing w:after="0" w:line="240" w:lineRule="auto"/>
+      </w:pPr>
+      <w:r>
+        <w:t xml:space="preserve">Le projet en lui-même est intéressant car cela nous a permis de mettre en pratique le multithreading vu en cours et de se familiariser (pour la plupart des membres de l’équipe) au C++. Nous avons pu voir concrètement à quoi servait le multithreading qui est fort utile dans certains cas (comme pour ce TP). </w:t>
+      </w:r>
+    </w:p>
+    <w:p>
+      <w:pPr>
+        <w:spacing w:after="0" w:line="240" w:lineRule="auto"/>
+      </w:pPr>
+      <w:r>
+        <w:t xml:space="preserve">Le point faible qui a été relevé est au niveau de la partie </w:t>
+      </w:r>
+      <w:r>
+        <w:t>réseau du TP. Nous n’avons en effet pas eu le temps ni les compétences pour approfondir le projet sur ce domaine.</w:t>
+      </w:r>
+    </w:p>
+    <w:p>
+      <w:pPr>
+        <w:spacing w:after="0" w:line="240" w:lineRule="auto"/>
+      </w:pPr>
+      <w:r>
+        <w:t>Un deuxième point faible, l’implication de certains membres de l’équipe.</w:t>
+      </w:r>
+    </w:p>
+    <w:p>
+      <w:pPr>
+        <w:spacing w:after="0" w:line="240" w:lineRule="auto"/>
+      </w:pPr>
+      <w:r>
+        <w:t>En effet, un membre a quitté l’école sans avoir « </w:t>
       </w:r>
       <w:proofErr w:type="spellStart"/>
       <w:r>
-        <w:t>commiter</w:t>
+        <w:t>commité</w:t>
       </w:r>
       <w:proofErr w:type="spellEnd"/>
       <w:r>
-        <w:t> » sa partie. Puis, d’autres, ne faisant pas leurs parties du travail qui leurs était demander.</w:t>
+        <w:t> » sa partie du travail et sans qu’on puisse le contacter, de plus certains n’ont pas fait leur part de travail, ce qui a considérablement alourdit la charge de travail sur les autre</w:t>
+      </w:r>
+      <w:bookmarkStart w:id="0" w:name="_GoBack"/>
+      <w:bookmarkEnd w:id="0"/>
+      <w:r>
+        <w:t>s et ce qui a rendu plus difficile la livraison du projet dans les délais.</w:t>
       </w:r>
     </w:p>
     <w:sectPr>
@@ -555,8 +590,8 @@
 </file>
 
 <file path=word/numbering.xml><?xml version="1.0" encoding="utf-8"?>
-<w:numbering xmlns:wpc="http://schemas.microsoft.com/office/word/2010/wordprocessingCanvas" xmlns:mc="http://schemas.openxmlformats.org/markup-compatibility/2006" xmlns:o="urn:schemas-microsoft-com:office:office" xmlns:r="http://schemas.openxmlformats.org/officeDocument/2006/relationships" xmlns:m="http://schemas.openxmlformats.org/officeDocument/2006/math" xmlns:v="urn:schemas-microsoft-com:vml" xmlns:wp14="http://schemas.microsoft.com/office/word/2010/wordprocessingDrawing" xmlns:wp="http://schemas.openxmlformats.org/drawingml/2006/wordprocessingDrawing" xmlns:w10="urn:schemas-microsoft-com:office:word" xmlns:w="http://schemas.openxmlformats.org/wordprocessingml/2006/main" xmlns:w14="http://schemas.microsoft.com/office/word/2010/wordml" xmlns:w15="http://schemas.microsoft.com/office/word/2012/wordml" xmlns:wpg="http://schemas.microsoft.com/office/word/2010/wordprocessingGroup" xmlns:wpi="http://schemas.microsoft.com/office/word/2010/wordprocessingInk" xmlns:wne="http://schemas.microsoft.com/office/word/2006/wordml" xmlns:wps="http://schemas.microsoft.com/office/word/2010/wordprocessingShape" mc:Ignorable="w14 w15 wp14">
-  <w:abstractNum w:abstractNumId="0" w15:restartNumberingAfterBreak="0">
+<w:numbering xmlns:wpc="http://schemas.microsoft.com/office/word/2010/wordprocessingCanvas" xmlns:mc="http://schemas.openxmlformats.org/markup-compatibility/2006" xmlns:o="urn:schemas-microsoft-com:office:office" xmlns:r="http://schemas.openxmlformats.org/officeDocument/2006/relationships" xmlns:m="http://schemas.openxmlformats.org/officeDocument/2006/math" xmlns:v="urn:schemas-microsoft-com:vml" xmlns:wp14="http://schemas.microsoft.com/office/word/2010/wordprocessingDrawing" xmlns:wp="http://schemas.openxmlformats.org/drawingml/2006/wordprocessingDrawing" xmlns:w10="urn:schemas-microsoft-com:office:word" xmlns:w="http://schemas.openxmlformats.org/wordprocessingml/2006/main" xmlns:w14="http://schemas.microsoft.com/office/word/2010/wordml" xmlns:wpg="http://schemas.microsoft.com/office/word/2010/wordprocessingGroup" xmlns:wpi="http://schemas.microsoft.com/office/word/2010/wordprocessingInk" xmlns:wne="http://schemas.microsoft.com/office/word/2006/wordml" xmlns:wps="http://schemas.microsoft.com/office/word/2010/wordprocessingShape" mc:Ignorable="w14 wp14">
+  <w:abstractNum w:abstractNumId="0">
     <w:nsid w:val="2A1057E1"/>
     <w:multiLevelType w:val="hybridMultilevel"/>
     <w:tmpl w:val="4050A71E"/>
@@ -668,7 +703,7 @@
       </w:rPr>
     </w:lvl>
   </w:abstractNum>
-  <w:abstractNum w:abstractNumId="1" w15:restartNumberingAfterBreak="0">
+  <w:abstractNum w:abstractNumId="1">
     <w:nsid w:val="31634D95"/>
     <w:multiLevelType w:val="hybridMultilevel"/>
     <w:tmpl w:val="3FFC260C"/>
@@ -780,7 +815,7 @@
       </w:rPr>
     </w:lvl>
   </w:abstractNum>
-  <w:abstractNum w:abstractNumId="2" w15:restartNumberingAfterBreak="0">
+  <w:abstractNum w:abstractNumId="2">
     <w:nsid w:val="41E5223D"/>
     <w:multiLevelType w:val="hybridMultilevel"/>
     <w:tmpl w:val="382C6996"/>
@@ -892,7 +927,7 @@
       </w:rPr>
     </w:lvl>
   </w:abstractNum>
-  <w:abstractNum w:abstractNumId="3" w15:restartNumberingAfterBreak="0">
+  <w:abstractNum w:abstractNumId="3">
     <w:nsid w:val="47BF2092"/>
     <w:multiLevelType w:val="hybridMultilevel"/>
     <w:tmpl w:val="DA36E0D4"/>
@@ -1020,7 +1055,7 @@
 </file>
 
 <file path=word/styles.xml><?xml version="1.0" encoding="utf-8"?>
-<w:styles xmlns:mc="http://schemas.openxmlformats.org/markup-compatibility/2006" xmlns:r="http://schemas.openxmlformats.org/officeDocument/2006/relationships" xmlns:w="http://schemas.openxmlformats.org/wordprocessingml/2006/main" xmlns:w14="http://schemas.microsoft.com/office/word/2010/wordml" xmlns:w15="http://schemas.microsoft.com/office/word/2012/wordml" mc:Ignorable="w14 w15">
+<w:styles xmlns:mc="http://schemas.openxmlformats.org/markup-compatibility/2006" xmlns:r="http://schemas.openxmlformats.org/officeDocument/2006/relationships" xmlns:w="http://schemas.openxmlformats.org/wordprocessingml/2006/main" xmlns:w14="http://schemas.microsoft.com/office/word/2010/wordml" mc:Ignorable="w14">
   <w:docDefaults>
     <w:rPrDefault>
       <w:rPr>
@@ -1036,378 +1071,144 @@
       </w:pPr>
     </w:pPrDefault>
   </w:docDefaults>
-  <w:latentStyles w:defLockedState="0" w:defUIPriority="99" w:defSemiHidden="0" w:defUnhideWhenUsed="0" w:defQFormat="0" w:count="371">
-    <w:lsdException w:name="Normal" w:uiPriority="0" w:qFormat="1"/>
-    <w:lsdException w:name="heading 1" w:uiPriority="9" w:qFormat="1"/>
-    <w:lsdException w:name="heading 2" w:semiHidden="1" w:uiPriority="9" w:unhideWhenUsed="1" w:qFormat="1"/>
-    <w:lsdException w:name="heading 3" w:semiHidden="1" w:uiPriority="9" w:unhideWhenUsed="1" w:qFormat="1"/>
-    <w:lsdException w:name="heading 4" w:semiHidden="1" w:uiPriority="9" w:unhideWhenUsed="1" w:qFormat="1"/>
-    <w:lsdException w:name="heading 5" w:semiHidden="1" w:uiPriority="9" w:unhideWhenUsed="1" w:qFormat="1"/>
-    <w:lsdException w:name="heading 6" w:semiHidden="1" w:uiPriority="9" w:unhideWhenUsed="1" w:qFormat="1"/>
-    <w:lsdException w:name="heading 7" w:semiHidden="1" w:uiPriority="9" w:unhideWhenUsed="1" w:qFormat="1"/>
-    <w:lsdException w:name="heading 8" w:semiHidden="1" w:uiPriority="9" w:unhideWhenUsed="1" w:qFormat="1"/>
-    <w:lsdException w:name="heading 9" w:semiHidden="1" w:uiPriority="9" w:unhideWhenUsed="1" w:qFormat="1"/>
-    <w:lsdException w:name="index 1" w:semiHidden="1" w:unhideWhenUsed="1"/>
-    <w:lsdException w:name="index 2" w:semiHidden="1" w:unhideWhenUsed="1"/>
-    <w:lsdException w:name="index 3" w:semiHidden="1" w:unhideWhenUsed="1"/>
-    <w:lsdException w:name="index 4" w:semiHidden="1" w:unhideWhenUsed="1"/>
-    <w:lsdException w:name="index 5" w:semiHidden="1" w:unhideWhenUsed="1"/>
-    <w:lsdException w:name="index 6" w:semiHidden="1" w:unhideWhenUsed="1"/>
-    <w:lsdException w:name="index 7" w:semiHidden="1" w:unhideWhenUsed="1"/>
-    <w:lsdException w:name="index 8" w:semiHidden="1" w:unhideWhenUsed="1"/>
-    <w:lsdException w:name="index 9" w:semiHidden="1" w:unhideWhenUsed="1"/>
-    <w:lsdException w:name="toc 1" w:semiHidden="1" w:uiPriority="39" w:unhideWhenUsed="1"/>
-    <w:lsdException w:name="toc 2" w:semiHidden="1" w:uiPriority="39" w:unhideWhenUsed="1"/>
-    <w:lsdException w:name="toc 3" w:semiHidden="1" w:uiPriority="39" w:unhideWhenUsed="1"/>
-    <w:lsdException w:name="toc 4" w:semiHidden="1" w:uiPriority="39" w:unhideWhenUsed="1"/>
-    <w:lsdException w:name="toc 5" w:semiHidden="1" w:uiPriority="39" w:unhideWhenUsed="1"/>
-    <w:lsdException w:name="toc 6" w:semiHidden="1" w:uiPriority="39" w:unhideWhenUsed="1"/>
-    <w:lsdException w:name="toc 7" w:semiHidden="1" w:uiPriority="39" w:unhideWhenUsed="1"/>
-    <w:lsdException w:name="toc 8" w:semiHidden="1" w:uiPriority="39" w:unhideWhenUsed="1"/>
-    <w:lsdException w:name="toc 9" w:semiHidden="1" w:uiPriority="39" w:unhideWhenUsed="1"/>
-    <w:lsdException w:name="Normal Indent" w:semiHidden="1" w:unhideWhenUsed="1"/>
-    <w:lsdException w:name="footnote text" w:semiHidden="1" w:unhideWhenUsed="1"/>
-    <w:lsdException w:name="annotation text" w:semiHidden="1" w:unhideWhenUsed="1"/>
-    <w:lsdException w:name="header" w:semiHidden="1" w:unhideWhenUsed="1"/>
-    <w:lsdException w:name="footer" w:semiHidden="1" w:unhideWhenUsed="1"/>
-    <w:lsdException w:name="index heading" w:semiHidden="1" w:unhideWhenUsed="1"/>
-    <w:lsdException w:name="caption" w:semiHidden="1" w:uiPriority="35" w:unhideWhenUsed="1" w:qFormat="1"/>
-    <w:lsdException w:name="table of figures" w:semiHidden="1" w:unhideWhenUsed="1"/>
-    <w:lsdException w:name="envelope address" w:semiHidden="1" w:unhideWhenUsed="1"/>
-    <w:lsdException w:name="envelope return" w:semiHidden="1" w:unhideWhenUsed="1"/>
-    <w:lsdException w:name="footnote reference" w:semiHidden="1" w:unhideWhenUsed="1"/>
-    <w:lsdException w:name="annotation reference" w:semiHidden="1" w:unhideWhenUsed="1"/>
-    <w:lsdException w:name="line number" w:semiHidden="1" w:unhideWhenUsed="1"/>
-    <w:lsdException w:name="page number" w:semiHidden="1" w:unhideWhenUsed="1"/>
-    <w:lsdException w:name="endnote reference" w:semiHidden="1" w:unhideWhenUsed="1"/>
-    <w:lsdException w:name="endnote text" w:semiHidden="1" w:unhideWhenUsed="1"/>
-    <w:lsdException w:name="table of authorities" w:semiHidden="1" w:unhideWhenUsed="1"/>
-    <w:lsdException w:name="macro" w:semiHidden="1" w:unhideWhenUsed="1"/>
-    <w:lsdException w:name="toa heading" w:semiHidden="1" w:unhideWhenUsed="1"/>
-    <w:lsdException w:name="List" w:semiHidden="1" w:unhideWhenUsed="1"/>
-    <w:lsdException w:name="List Bullet" w:semiHidden="1" w:unhideWhenUsed="1"/>
-    <w:lsdException w:name="List Number" w:semiHidden="1" w:unhideWhenUsed="1"/>
-    <w:lsdException w:name="List 2" w:semiHidden="1" w:unhideWhenUsed="1"/>
-    <w:lsdException w:name="List 3" w:semiHidden="1" w:unhideWhenUsed="1"/>
-    <w:lsdException w:name="List 4" w:semiHidden="1" w:unhideWhenUsed="1"/>
-    <w:lsdException w:name="List 5" w:semiHidden="1" w:unhideWhenUsed="1"/>
-    <w:lsdException w:name="List Bullet 2" w:semiHidden="1" w:unhideWhenUsed="1"/>
-    <w:lsdException w:name="List Bullet 3" w:semiHidden="1" w:unhideWhenUsed="1"/>
-    <w:lsdException w:name="List Bullet 4" w:semiHidden="1" w:unhideWhenUsed="1"/>
-    <w:lsdException w:name="List Bullet 5" w:semiHidden="1" w:unhideWhenUsed="1"/>
-    <w:lsdException w:name="List Number 2" w:semiHidden="1" w:unhideWhenUsed="1"/>
-    <w:lsdException w:name="List Number 3" w:semiHidden="1" w:unhideWhenUsed="1"/>
-    <w:lsdException w:name="List Number 4" w:semiHidden="1" w:unhideWhenUsed="1"/>
-    <w:lsdException w:name="List Number 5" w:semiHidden="1" w:unhideWhenUsed="1"/>
-    <w:lsdException w:name="Title" w:uiPriority="10" w:qFormat="1"/>
-    <w:lsdException w:name="Closing" w:semiHidden="1" w:unhideWhenUsed="1"/>
-    <w:lsdException w:name="Signature" w:semiHidden="1" w:unhideWhenUsed="1"/>
-    <w:lsdException w:name="Default Paragraph Font" w:semiHidden="1" w:uiPriority="1" w:unhideWhenUsed="1"/>
-    <w:lsdException w:name="Body Text" w:semiHidden="1" w:unhideWhenUsed="1"/>
-    <w:lsdException w:name="Body Text Indent" w:semiHidden="1" w:unhideWhenUsed="1"/>
-    <w:lsdException w:name="List Continue" w:semiHidden="1" w:unhideWhenUsed="1"/>
-    <w:lsdException w:name="List Continue 2" w:semiHidden="1" w:unhideWhenUsed="1"/>
-    <w:lsdException w:name="List Continue 3" w:semiHidden="1" w:unhideWhenUsed="1"/>
-    <w:lsdException w:name="List Continue 4" w:semiHidden="1" w:unhideWhenUsed="1"/>
-    <w:lsdException w:name="List Continue 5" w:semiHidden="1" w:unhideWhenUsed="1"/>
-    <w:lsdException w:name="Message Header" w:semiHidden="1" w:unhideWhenUsed="1"/>
-    <w:lsdException w:name="Subtitle" w:uiPriority="11" w:qFormat="1"/>
-    <w:lsdException w:name="Salutation" w:semiHidden="1" w:unhideWhenUsed="1"/>
-    <w:lsdException w:name="Date" w:semiHidden="1" w:unhideWhenUsed="1"/>
-    <w:lsdException w:name="Body Text First Indent" w:semiHidden="1" w:unhideWhenUsed="1"/>
-    <w:lsdException w:name="Body Text First Indent 2" w:semiHidden="1" w:unhideWhenUsed="1"/>
-    <w:lsdException w:name="Note Heading" w:semiHidden="1" w:unhideWhenUsed="1"/>
-    <w:lsdException w:name="Body Text 2" w:semiHidden="1" w:unhideWhenUsed="1"/>
-    <w:lsdException w:name="Body Text 3" w:semiHidden="1" w:unhideWhenUsed="1"/>
-    <w:lsdException w:name="Body Text Indent 2" w:semiHidden="1" w:unhideWhenUsed="1"/>
-    <w:lsdException w:name="Body Text Indent 3" w:semiHidden="1" w:unhideWhenUsed="1"/>
-    <w:lsdException w:name="Block Text" w:semiHidden="1" w:unhideWhenUsed="1"/>
-    <w:lsdException w:name="Hyperlink" w:semiHidden="1" w:unhideWhenUsed="1"/>
-    <w:lsdException w:name="FollowedHyperlink" w:semiHidden="1" w:unhideWhenUsed="1"/>
-    <w:lsdException w:name="Strong" w:uiPriority="22" w:qFormat="1"/>
-    <w:lsdException w:name="Emphasis" w:uiPriority="20" w:qFormat="1"/>
-    <w:lsdException w:name="Document Map" w:semiHidden="1" w:unhideWhenUsed="1"/>
-    <w:lsdException w:name="Plain Text" w:semiHidden="1" w:unhideWhenUsed="1"/>
-    <w:lsdException w:name="E-mail Signature" w:semiHidden="1" w:unhideWhenUsed="1"/>
-    <w:lsdException w:name="HTML Top of Form" w:semiHidden="1" w:unhideWhenUsed="1"/>
-    <w:lsdException w:name="HTML Bottom of Form" w:semiHidden="1" w:unhideWhenUsed="1"/>
-    <w:lsdException w:name="Normal (Web)" w:semiHidden="1" w:unhideWhenUsed="1"/>
-    <w:lsdException w:name="HTML Acronym" w:semiHidden="1" w:unhideWhenUsed="1"/>
-    <w:lsdException w:name="HTML Address" w:semiHidden="1" w:unhideWhenUsed="1"/>
-    <w:lsdException w:name="HTML Cite" w:semiHidden="1" w:unhideWhenUsed="1"/>
-    <w:lsdException w:name="HTML Code" w:semiHidden="1" w:unhideWhenUsed="1"/>
-    <w:lsdException w:name="HTML Definition" w:semiHidden="1" w:unhideWhenUsed="1"/>
-    <w:lsdException w:name="HTML Keyboard" w:semiHidden="1" w:unhideWhenUsed="1"/>
-    <w:lsdException w:name="HTML Preformatted" w:semiHidden="1" w:unhideWhenUsed="1"/>
-    <w:lsdException w:name="HTML Sample" w:semiHidden="1" w:unhideWhenUsed="1"/>
-    <w:lsdException w:name="HTML Typewriter" w:semiHidden="1" w:unhideWhenUsed="1"/>
-    <w:lsdException w:name="HTML Variable" w:semiHidden="1" w:unhideWhenUsed="1"/>
-    <w:lsdException w:name="Normal Table" w:semiHidden="1" w:unhideWhenUsed="1"/>
-    <w:lsdException w:name="annotation subject" w:semiHidden="1" w:unhideWhenUsed="1"/>
-    <w:lsdException w:name="No List" w:semiHidden="1" w:unhideWhenUsed="1"/>
-    <w:lsdException w:name="Outline List 1" w:semiHidden="1" w:unhideWhenUsed="1"/>
-    <w:lsdException w:name="Outline List 2" w:semiHidden="1" w:unhideWhenUsed="1"/>
-    <w:lsdException w:name="Outline List 3" w:semiHidden="1" w:unhideWhenUsed="1"/>
-    <w:lsdException w:name="Table Simple 1" w:semiHidden="1" w:unhideWhenUsed="1"/>
-    <w:lsdException w:name="Table Simple 2" w:semiHidden="1" w:unhideWhenUsed="1"/>
-    <w:lsdException w:name="Table Simple 3" w:semiHidden="1" w:unhideWhenUsed="1"/>
-    <w:lsdException w:name="Table Classic 1" w:semiHidden="1" w:unhideWhenUsed="1"/>
-    <w:lsdException w:name="Table Classic 2" w:semiHidden="1" w:unhideWhenUsed="1"/>
-    <w:lsdException w:name="Table Classic 3" w:semiHidden="1" w:unhideWhenUsed="1"/>
-    <w:lsdException w:name="Table Classic 4" w:semiHidden="1" w:unhideWhenUsed="1"/>
-    <w:lsdException w:name="Table Colorful 1" w:semiHidden="1" w:unhideWhenUsed="1"/>
-    <w:lsdException w:name="Table Colorful 2" w:semiHidden="1" w:unhideWhenUsed="1"/>
-    <w:lsdException w:name="Table Colorful 3" w:semiHidden="1" w:unhideWhenUsed="1"/>
-    <w:lsdException w:name="Table Columns 1" w:semiHidden="1" w:unhideWhenUsed="1"/>
-    <w:lsdException w:name="Table Columns 2" w:semiHidden="1" w:unhideWhenUsed="1"/>
-    <w:lsdException w:name="Table Columns 3" w:semiHidden="1" w:unhideWhenUsed="1"/>
-    <w:lsdException w:name="Table Columns 4" w:semiHidden="1" w:unhideWhenUsed="1"/>
-    <w:lsdException w:name="Table Columns 5" w:semiHidden="1" w:unhideWhenUsed="1"/>
-    <w:lsdException w:name="Table Grid 1" w:semiHidden="1" w:unhideWhenUsed="1"/>
-    <w:lsdException w:name="Table Grid 2" w:semiHidden="1" w:unhideWhenUsed="1"/>
-    <w:lsdException w:name="Table Grid 3" w:semiHidden="1" w:unhideWhenUsed="1"/>
-    <w:lsdException w:name="Table Grid 4" w:semiHidden="1" w:unhideWhenUsed="1"/>
-    <w:lsdException w:name="Table Grid 5" w:semiHidden="1" w:unhideWhenUsed="1"/>
-    <w:lsdException w:name="Table Grid 6" w:semiHidden="1" w:unhideWhenUsed="1"/>
-    <w:lsdException w:name="Table Grid 7" w:semiHidden="1" w:unhideWhenUsed="1"/>
-    <w:lsdException w:name="Table Grid 8" w:semiHidden="1" w:unhideWhenUsed="1"/>
-    <w:lsdException w:name="Table List 1" w:semiHidden="1" w:unhideWhenUsed="1"/>
-    <w:lsdException w:name="Table List 2" w:semiHidden="1" w:unhideWhenUsed="1"/>
-    <w:lsdException w:name="Table List 3" w:semiHidden="1" w:unhideWhenUsed="1"/>
-    <w:lsdException w:name="Table List 4" w:semiHidden="1" w:unhideWhenUsed="1"/>
-    <w:lsdException w:name="Table List 5" w:semiHidden="1" w:unhideWhenUsed="1"/>
-    <w:lsdException w:name="Table List 6" w:semiHidden="1" w:unhideWhenUsed="1"/>
-    <w:lsdException w:name="Table List 7" w:semiHidden="1" w:unhideWhenUsed="1"/>
-    <w:lsdException w:name="Table List 8" w:semiHidden="1" w:unhideWhenUsed="1"/>
-    <w:lsdException w:name="Table 3D effects 1" w:semiHidden="1" w:unhideWhenUsed="1"/>
-    <w:lsdException w:name="Table 3D effects 2" w:semiHidden="1" w:unhideWhenUsed="1"/>
-    <w:lsdException w:name="Table 3D effects 3" w:semiHidden="1" w:unhideWhenUsed="1"/>
-    <w:lsdException w:name="Table Contemporary" w:semiHidden="1" w:unhideWhenUsed="1"/>
-    <w:lsdException w:name="Table Elegant" w:semiHidden="1" w:unhideWhenUsed="1"/>
-    <w:lsdException w:name="Table Professional" w:semiHidden="1" w:unhideWhenUsed="1"/>
-    <w:lsdException w:name="Table Subtle 1" w:semiHidden="1" w:unhideWhenUsed="1"/>
-    <w:lsdException w:name="Table Subtle 2" w:semiHidden="1" w:unhideWhenUsed="1"/>
-    <w:lsdException w:name="Table Web 1" w:semiHidden="1" w:unhideWhenUsed="1"/>
-    <w:lsdException w:name="Table Web 2" w:semiHidden="1" w:unhideWhenUsed="1"/>
-    <w:lsdException w:name="Table Web 3" w:semiHidden="1" w:unhideWhenUsed="1"/>
-    <w:lsdException w:name="Balloon Text" w:semiHidden="1" w:unhideWhenUsed="1"/>
-    <w:lsdException w:name="Table Grid" w:uiPriority="59"/>
-    <w:lsdException w:name="Table Theme" w:semiHidden="1" w:unhideWhenUsed="1"/>
-    <w:lsdException w:name="Placeholder Text" w:semiHidden="1"/>
-    <w:lsdException w:name="No Spacing" w:uiPriority="1" w:qFormat="1"/>
-    <w:lsdException w:name="Light Shading" w:uiPriority="60"/>
-    <w:lsdException w:name="Light List" w:uiPriority="61"/>
-    <w:lsdException w:name="Light Grid" w:uiPriority="62"/>
-    <w:lsdException w:name="Medium Shading 1" w:uiPriority="63"/>
-    <w:lsdException w:name="Medium Shading 2" w:uiPriority="64"/>
-    <w:lsdException w:name="Medium List 1" w:uiPriority="65"/>
-    <w:lsdException w:name="Medium List 2" w:uiPriority="66"/>
-    <w:lsdException w:name="Medium Grid 1" w:uiPriority="67"/>
-    <w:lsdException w:name="Medium Grid 2" w:uiPriority="68"/>
-    <w:lsdException w:name="Medium Grid 3" w:uiPriority="69"/>
-    <w:lsdException w:name="Dark List" w:uiPriority="70"/>
-    <w:lsdException w:name="Colorful Shading" w:uiPriority="71"/>
-    <w:lsdException w:name="Colorful List" w:uiPriority="72"/>
-    <w:lsdException w:name="Colorful Grid" w:uiPriority="73"/>
-    <w:lsdException w:name="Light Shading Accent 1" w:uiPriority="60"/>
-    <w:lsdException w:name="Light List Accent 1" w:uiPriority="61"/>
-    <w:lsdException w:name="Light Grid Accent 1" w:uiPriority="62"/>
-    <w:lsdException w:name="Medium Shading 1 Accent 1" w:uiPriority="63"/>
-    <w:lsdException w:name="Medium Shading 2 Accent 1" w:uiPriority="64"/>
-    <w:lsdException w:name="Medium List 1 Accent 1" w:uiPriority="65"/>
-    <w:lsdException w:name="Revision" w:semiHidden="1"/>
-    <w:lsdException w:name="List Paragraph" w:uiPriority="34" w:qFormat="1"/>
-    <w:lsdException w:name="Quote" w:uiPriority="29" w:qFormat="1"/>
-    <w:lsdException w:name="Intense Quote" w:uiPriority="30" w:qFormat="1"/>
-    <w:lsdException w:name="Medium List 2 Accent 1" w:uiPriority="66"/>
-    <w:lsdException w:name="Medium Grid 1 Accent 1" w:uiPriority="67"/>
-    <w:lsdException w:name="Medium Grid 2 Accent 1" w:uiPriority="68"/>
-    <w:lsdException w:name="Medium Grid 3 Accent 1" w:uiPriority="69"/>
-    <w:lsdException w:name="Dark List Accent 1" w:uiPriority="70"/>
-    <w:lsdException w:name="Colorful Shading Accent 1" w:uiPriority="71"/>
-    <w:lsdException w:name="Colorful List Accent 1" w:uiPriority="72"/>
-    <w:lsdException w:name="Colorful Grid Accent 1" w:uiPriority="73"/>
-    <w:lsdException w:name="Light Shading Accent 2" w:uiPriority="60"/>
-    <w:lsdException w:name="Light List Accent 2" w:uiPriority="61"/>
-    <w:lsdException w:name="Light Grid Accent 2" w:uiPriority="62"/>
-    <w:lsdException w:name="Medium Shading 1 Accent 2" w:uiPriority="63"/>
-    <w:lsdException w:name="Medium Shading 2 Accent 2" w:uiPriority="64"/>
-    <w:lsdException w:name="Medium List 1 Accent 2" w:uiPriority="65"/>
-    <w:lsdException w:name="Medium List 2 Accent 2" w:uiPriority="66"/>
-    <w:lsdException w:name="Medium Grid 1 Accent 2" w:uiPriority="67"/>
-    <w:lsdException w:name="Medium Grid 2 Accent 2" w:uiPriority="68"/>
-    <w:lsdException w:name="Medium Grid 3 Accent 2" w:uiPriority="69"/>
-    <w:lsdException w:name="Dark List Accent 2" w:uiPriority="70"/>
-    <w:lsdException w:name="Colorful Shading Accent 2" w:uiPriority="71"/>
-    <w:lsdException w:name="Colorful List Accent 2" w:uiPriority="72"/>
-    <w:lsdException w:name="Colorful Grid Accent 2" w:uiPriority="73"/>
-    <w:lsdException w:name="Light Shading Accent 3" w:uiPriority="60"/>
-    <w:lsdException w:name="Light List Accent 3" w:uiPriority="61"/>
-    <w:lsdException w:name="Light Grid Accent 3" w:uiPriority="62"/>
-    <w:lsdException w:name="Medium Shading 1 Accent 3" w:uiPriority="63"/>
-    <w:lsdException w:name="Medium Shading 2 Accent 3" w:uiPriority="64"/>
-    <w:lsdException w:name="Medium List 1 Accent 3" w:uiPriority="65"/>
-    <w:lsdException w:name="Medium List 2 Accent 3" w:uiPriority="66"/>
-    <w:lsdException w:name="Medium Grid 1 Accent 3" w:uiPriority="67"/>
-    <w:lsdException w:name="Medium Grid 2 Accent 3" w:uiPriority="68"/>
-    <w:lsdException w:name="Medium Grid 3 Accent 3" w:uiPriority="69"/>
-    <w:lsdException w:name="Dark List Accent 3" w:uiPriority="70"/>
-    <w:lsdException w:name="Colorful Shading Accent 3" w:uiPriority="71"/>
-    <w:lsdException w:name="Colorful List Accent 3" w:uiPriority="72"/>
-    <w:lsdException w:name="Colorful Grid Accent 3" w:uiPriority="73"/>
-    <w:lsdException w:name="Light Shading Accent 4" w:uiPriority="60"/>
-    <w:lsdException w:name="Light List Accent 4" w:uiPriority="61"/>
-    <w:lsdException w:name="Light Grid Accent 4" w:uiPriority="62"/>
-    <w:lsdException w:name="Medium Shading 1 Accent 4" w:uiPriority="63"/>
-    <w:lsdException w:name="Medium Shading 2 Accent 4" w:uiPriority="64"/>
-    <w:lsdException w:name="Medium List 1 Accent 4" w:uiPriority="65"/>
-    <w:lsdException w:name="Medium List 2 Accent 4" w:uiPriority="66"/>
-    <w:lsdException w:name="Medium Grid 1 Accent 4" w:uiPriority="67"/>
-    <w:lsdException w:name="Medium Grid 2 Accent 4" w:uiPriority="68"/>
-    <w:lsdException w:name="Medium Grid 3 Accent 4" w:uiPriority="69"/>
-    <w:lsdException w:name="Dark List Accent 4" w:uiPriority="70"/>
-    <w:lsdException w:name="Colorful Shading Accent 4" w:uiPriority="71"/>
-    <w:lsdException w:name="Colorful List Accent 4" w:uiPriority="72"/>
-    <w:lsdException w:name="Colorful Grid Accent 4" w:uiPriority="73"/>
-    <w:lsdException w:name="Light Shading Accent 5" w:uiPriority="60"/>
-    <w:lsdException w:name="Light List Accent 5" w:uiPriority="61"/>
-    <w:lsdException w:name="Light Grid Accent 5" w:uiPriority="62"/>
-    <w:lsdException w:name="Medium Shading 1 Accent 5" w:uiPriority="63"/>
-    <w:lsdException w:name="Medium Shading 2 Accent 5" w:uiPriority="64"/>
-    <w:lsdException w:name="Medium List 1 Accent 5" w:uiPriority="65"/>
-    <w:lsdException w:name="Medium List 2 Accent 5" w:uiPriority="66"/>
-    <w:lsdException w:name="Medium Grid 1 Accent 5" w:uiPriority="67"/>
-    <w:lsdException w:name="Medium Grid 2 Accent 5" w:uiPriority="68"/>
-    <w:lsdException w:name="Medium Grid 3 Accent 5" w:uiPriority="69"/>
-    <w:lsdException w:name="Dark List Accent 5" w:uiPriority="70"/>
-    <w:lsdException w:name="Colorful Shading Accent 5" w:uiPriority="71"/>
-    <w:lsdException w:name="Colorful List Accent 5" w:uiPriority="72"/>
-    <w:lsdException w:name="Colorful Grid Accent 5" w:uiPriority="73"/>
-    <w:lsdException w:name="Light Shading Accent 6" w:uiPriority="60"/>
-    <w:lsdException w:name="Light List Accent 6" w:uiPriority="61"/>
-    <w:lsdException w:name="Light Grid Accent 6" w:uiPriority="62"/>
-    <w:lsdException w:name="Medium Shading 1 Accent 6" w:uiPriority="63"/>
-    <w:lsdException w:name="Medium Shading 2 Accent 6" w:uiPriority="64"/>
-    <w:lsdException w:name="Medium List 1 Accent 6" w:uiPriority="65"/>
-    <w:lsdException w:name="Medium List 2 Accent 6" w:uiPriority="66"/>
-    <w:lsdException w:name="Medium Grid 1 Accent 6" w:uiPriority="67"/>
-    <w:lsdException w:name="Medium Grid 2 Accent 6" w:uiPriority="68"/>
-    <w:lsdException w:name="Medium Grid 3 Accent 6" w:uiPriority="69"/>
-    <w:lsdException w:name="Dark List Accent 6" w:uiPriority="70"/>
-    <w:lsdException w:name="Colorful Shading Accent 6" w:uiPriority="71"/>
-    <w:lsdException w:name="Colorful List Accent 6" w:uiPriority="72"/>
-    <w:lsdException w:name="Colorful Grid Accent 6" w:uiPriority="73"/>
-    <w:lsdException w:name="Subtle Emphasis" w:uiPriority="19" w:qFormat="1"/>
-    <w:lsdException w:name="Intense Emphasis" w:uiPriority="21" w:qFormat="1"/>
-    <w:lsdException w:name="Subtle Reference" w:uiPriority="31" w:qFormat="1"/>
-    <w:lsdException w:name="Intense Reference" w:uiPriority="32" w:qFormat="1"/>
-    <w:lsdException w:name="Book Title" w:uiPriority="33" w:qFormat="1"/>
-    <w:lsdException w:name="Bibliography" w:semiHidden="1" w:uiPriority="37" w:unhideWhenUsed="1"/>
-    <w:lsdException w:name="TOC Heading" w:semiHidden="1" w:uiPriority="39" w:unhideWhenUsed="1" w:qFormat="1"/>
-    <w:lsdException w:name="Plain Table 1" w:uiPriority="41"/>
-    <w:lsdException w:name="Plain Table 2" w:uiPriority="42"/>
-    <w:lsdException w:name="Plain Table 3" w:uiPriority="43"/>
-    <w:lsdException w:name="Plain Table 4" w:uiPriority="44"/>
-    <w:lsdException w:name="Plain Table 5" w:uiPriority="45"/>
-    <w:lsdException w:name="Grid Table Light" w:uiPriority="40"/>
-    <w:lsdException w:name="Grid Table 1 Light" w:uiPriority="46"/>
-    <w:lsdException w:name="Grid Table 2" w:uiPriority="47"/>
-    <w:lsdException w:name="Grid Table 3" w:uiPriority="48"/>
-    <w:lsdException w:name="Grid Table 4" w:uiPriority="49"/>
-    <w:lsdException w:name="Grid Table 5 Dark" w:uiPriority="50"/>
-    <w:lsdException w:name="Grid Table 6 Colorful" w:uiPriority="51"/>
-    <w:lsdException w:name="Grid Table 7 Colorful" w:uiPriority="52"/>
-    <w:lsdException w:name="Grid Table 1 Light Accent 1" w:uiPriority="46"/>
-    <w:lsdException w:name="Grid Table 2 Accent 1" w:uiPriority="47"/>
-    <w:lsdException w:name="Grid Table 3 Accent 1" w:uiPriority="48"/>
-    <w:lsdException w:name="Grid Table 4 Accent 1" w:uiPriority="49"/>
-    <w:lsdException w:name="Grid Table 5 Dark Accent 1" w:uiPriority="50"/>
-    <w:lsdException w:name="Grid Table 6 Colorful Accent 1" w:uiPriority="51"/>
-    <w:lsdException w:name="Grid Table 7 Colorful Accent 1" w:uiPriority="52"/>
-    <w:lsdException w:name="Grid Table 1 Light Accent 2" w:uiPriority="46"/>
-    <w:lsdException w:name="Grid Table 2 Accent 2" w:uiPriority="47"/>
-    <w:lsdException w:name="Grid Table 3 Accent 2" w:uiPriority="48"/>
-    <w:lsdException w:name="Grid Table 4 Accent 2" w:uiPriority="49"/>
-    <w:lsdException w:name="Grid Table 5 Dark Accent 2" w:uiPriority="50"/>
-    <w:lsdException w:name="Grid Table 6 Colorful Accent 2" w:uiPriority="51"/>
-    <w:lsdException w:name="Grid Table 7 Colorful Accent 2" w:uiPriority="52"/>
-    <w:lsdException w:name="Grid Table 1 Light Accent 3" w:uiPriority="46"/>
-    <w:lsdException w:name="Grid Table 2 Accent 3" w:uiPriority="47"/>
-    <w:lsdException w:name="Grid Table 3 Accent 3" w:uiPriority="48"/>
-    <w:lsdException w:name="Grid Table 4 Accent 3" w:uiPriority="49"/>
-    <w:lsdException w:name="Grid Table 5 Dark Accent 3" w:uiPriority="50"/>
-    <w:lsdException w:name="Grid Table 6 Colorful Accent 3" w:uiPriority="51"/>
-    <w:lsdException w:name="Grid Table 7 Colorful Accent 3" w:uiPriority="52"/>
-    <w:lsdException w:name="Grid Table 1 Light Accent 4" w:uiPriority="46"/>
-    <w:lsdException w:name="Grid Table 2 Accent 4" w:uiPriority="47"/>
-    <w:lsdException w:name="Grid Table 3 Accent 4" w:uiPriority="48"/>
-    <w:lsdException w:name="Grid Table 4 Accent 4" w:uiPriority="49"/>
-    <w:lsdException w:name="Grid Table 5 Dark Accent 4" w:uiPriority="50"/>
-    <w:lsdException w:name="Grid Table 6 Colorful Accent 4" w:uiPriority="51"/>
-    <w:lsdException w:name="Grid Table 7 Colorful Accent 4" w:uiPriority="52"/>
-    <w:lsdException w:name="Grid Table 1 Light Accent 5" w:uiPriority="46"/>
-    <w:lsdException w:name="Grid Table 2 Accent 5" w:uiPriority="47"/>
-    <w:lsdException w:name="Grid Table 3 Accent 5" w:uiPriority="48"/>
-    <w:lsdException w:name="Grid Table 4 Accent 5" w:uiPriority="49"/>
-    <w:lsdException w:name="Grid Table 5 Dark Accent 5" w:uiPriority="50"/>
-    <w:lsdException w:name="Grid Table 6 Colorful Accent 5" w:uiPriority="51"/>
-    <w:lsdException w:name="Grid Table 7 Colorful Accent 5" w:uiPriority="52"/>
-    <w:lsdException w:name="Grid Table 1 Light Accent 6" w:uiPriority="46"/>
-    <w:lsdException w:name="Grid Table 2 Accent 6" w:uiPriority="47"/>
-    <w:lsdException w:name="Grid Table 3 Accent 6" w:uiPriority="48"/>
-    <w:lsdException w:name="Grid Table 4 Accent 6" w:uiPriority="49"/>
-    <w:lsdException w:name="Grid Table 5 Dark Accent 6" w:uiPriority="50"/>
-    <w:lsdException w:name="Grid Table 6 Colorful Accent 6" w:uiPriority="51"/>
-    <w:lsdException w:name="Grid Table 7 Colorful Accent 6" w:uiPriority="52"/>
-    <w:lsdException w:name="List Table 1 Light" w:uiPriority="46"/>
-    <w:lsdException w:name="List Table 2" w:uiPriority="47"/>
-    <w:lsdException w:name="List Table 3" w:uiPriority="48"/>
-    <w:lsdException w:name="List Table 4" w:uiPriority="49"/>
-    <w:lsdException w:name="List Table 5 Dark" w:uiPriority="50"/>
-    <w:lsdException w:name="List Table 6 Colorful" w:uiPriority="51"/>
-    <w:lsdException w:name="List Table 7 Colorful" w:uiPriority="52"/>
-    <w:lsdException w:name="List Table 1 Light Accent 1" w:uiPriority="46"/>
-    <w:lsdException w:name="List Table 2 Accent 1" w:uiPriority="47"/>
-    <w:lsdException w:name="List Table 3 Accent 1" w:uiPriority="48"/>
-    <w:lsdException w:name="List Table 4 Accent 1" w:uiPriority="49"/>
-    <w:lsdException w:name="List Table 5 Dark Accent 1" w:uiPriority="50"/>
-    <w:lsdException w:name="List Table 6 Colorful Accent 1" w:uiPriority="51"/>
-    <w:lsdException w:name="List Table 7 Colorful Accent 1" w:uiPriority="52"/>
-    <w:lsdException w:name="List Table 1 Light Accent 2" w:uiPriority="46"/>
-    <w:lsdException w:name="List Table 2 Accent 2" w:uiPriority="47"/>
-    <w:lsdException w:name="List Table 3 Accent 2" w:uiPriority="48"/>
-    <w:lsdException w:name="List Table 4 Accent 2" w:uiPriority="49"/>
-    <w:lsdException w:name="List Table 5 Dark Accent 2" w:uiPriority="50"/>
-    <w:lsdException w:name="List Table 6 Colorful Accent 2" w:uiPriority="51"/>
-    <w:lsdException w:name="List Table 7 Colorful Accent 2" w:uiPriority="52"/>
-    <w:lsdException w:name="List Table 1 Light Accent 3" w:uiPriority="46"/>
-    <w:lsdException w:name="List Table 2 Accent 3" w:uiPriority="47"/>
-    <w:lsdException w:name="List Table 3 Accent 3" w:uiPriority="48"/>
-    <w:lsdException w:name="List Table 4 Accent 3" w:uiPriority="49"/>
-    <w:lsdException w:name="List Table 5 Dark Accent 3" w:uiPriority="50"/>
-    <w:lsdException w:name="List Table 6 Colorful Accent 3" w:uiPriority="51"/>
-    <w:lsdException w:name="List Table 7 Colorful Accent 3" w:uiPriority="52"/>
-    <w:lsdException w:name="List Table 1 Light Accent 4" w:uiPriority="46"/>
-    <w:lsdException w:name="List Table 2 Accent 4" w:uiPriority="47"/>
-    <w:lsdException w:name="List Table 3 Accent 4" w:uiPriority="48"/>
-    <w:lsdException w:name="List Table 4 Accent 4" w:uiPriority="49"/>
-    <w:lsdException w:name="List Table 5 Dark Accent 4" w:uiPriority="50"/>
-    <w:lsdException w:name="List Table 6 Colorful Accent 4" w:uiPriority="51"/>
-    <w:lsdException w:name="List Table 7 Colorful Accent 4" w:uiPriority="52"/>
-    <w:lsdException w:name="List Table 1 Light Accent 5" w:uiPriority="46"/>
-    <w:lsdException w:name="List Table 2 Accent 5" w:uiPriority="47"/>
-    <w:lsdException w:name="List Table 3 Accent 5" w:uiPriority="48"/>
-    <w:lsdException w:name="List Table 4 Accent 5" w:uiPriority="49"/>
-    <w:lsdException w:name="List Table 5 Dark Accent 5" w:uiPriority="50"/>
-    <w:lsdException w:name="List Table 6 Colorful Accent 5" w:uiPriority="51"/>
-    <w:lsdException w:name="List Table 7 Colorful Accent 5" w:uiPriority="52"/>
-    <w:lsdException w:name="List Table 1 Light Accent 6" w:uiPriority="46"/>
-    <w:lsdException w:name="List Table 2 Accent 6" w:uiPriority="47"/>
-    <w:lsdException w:name="List Table 3 Accent 6" w:uiPriority="48"/>
-    <w:lsdException w:name="List Table 4 Accent 6" w:uiPriority="49"/>
-    <w:lsdException w:name="List Table 5 Dark Accent 6" w:uiPriority="50"/>
-    <w:lsdException w:name="List Table 6 Colorful Accent 6" w:uiPriority="51"/>
-    <w:lsdException w:name="List Table 7 Colorful Accent 6" w:uiPriority="52"/>
+  <w:latentStyles w:defLockedState="0" w:defUIPriority="99" w:defSemiHidden="1" w:defUnhideWhenUsed="1" w:defQFormat="0" w:count="267">
+    <w:lsdException w:name="Normal" w:semiHidden="0" w:uiPriority="0" w:unhideWhenUsed="0" w:qFormat="1"/>
+    <w:lsdException w:name="heading 1" w:semiHidden="0" w:uiPriority="9" w:unhideWhenUsed="0" w:qFormat="1"/>
+    <w:lsdException w:name="heading 2" w:uiPriority="9" w:qFormat="1"/>
+    <w:lsdException w:name="heading 3" w:uiPriority="9" w:qFormat="1"/>
+    <w:lsdException w:name="heading 4" w:uiPriority="9" w:qFormat="1"/>
+    <w:lsdException w:name="heading 5" w:uiPriority="9" w:qFormat="1"/>
+    <w:lsdException w:name="heading 6" w:uiPriority="9" w:qFormat="1"/>
+    <w:lsdException w:name="heading 7" w:uiPriority="9" w:qFormat="1"/>
+    <w:lsdException w:name="heading 8" w:uiPriority="9" w:qFormat="1"/>
+    <w:lsdException w:name="heading 9" w:uiPriority="9" w:qFormat="1"/>
+    <w:lsdException w:name="toc 1" w:uiPriority="39"/>
+    <w:lsdException w:name="toc 2" w:uiPriority="39"/>
+    <w:lsdException w:name="toc 3" w:uiPriority="39"/>
+    <w:lsdException w:name="toc 4" w:uiPriority="39"/>
+    <w:lsdException w:name="toc 5" w:uiPriority="39"/>
+    <w:lsdException w:name="toc 6" w:uiPriority="39"/>
+    <w:lsdException w:name="toc 7" w:uiPriority="39"/>
+    <w:lsdException w:name="toc 8" w:uiPriority="39"/>
+    <w:lsdException w:name="toc 9" w:uiPriority="39"/>
+    <w:lsdException w:name="caption" w:uiPriority="35" w:qFormat="1"/>
+    <w:lsdException w:name="Title" w:semiHidden="0" w:uiPriority="10" w:unhideWhenUsed="0" w:qFormat="1"/>
+    <w:lsdException w:name="Default Paragraph Font" w:uiPriority="1"/>
+    <w:lsdException w:name="Subtitle" w:semiHidden="0" w:uiPriority="11" w:unhideWhenUsed="0" w:qFormat="1"/>
+    <w:lsdException w:name="Strong" w:semiHidden="0" w:uiPriority="22" w:unhideWhenUsed="0" w:qFormat="1"/>
+    <w:lsdException w:name="Emphasis" w:semiHidden="0" w:uiPriority="20" w:unhideWhenUsed="0" w:qFormat="1"/>
+    <w:lsdException w:name="Table Grid" w:semiHidden="0" w:uiPriority="59" w:unhideWhenUsed="0"/>
+    <w:lsdException w:name="Placeholder Text" w:unhideWhenUsed="0"/>
+    <w:lsdException w:name="No Spacing" w:semiHidden="0" w:uiPriority="1" w:unhideWhenUsed="0" w:qFormat="1"/>
+    <w:lsdException w:name="Light Shading" w:semiHidden="0" w:uiPriority="60" w:unhideWhenUsed="0"/>
+    <w:lsdException w:name="Light List" w:semiHidden="0" w:uiPriority="61" w:unhideWhenUsed="0"/>
+    <w:lsdException w:name="Light Grid" w:semiHidden="0" w:uiPriority="62" w:unhideWhenUsed="0"/>
+    <w:lsdException w:name="Medium Shading 1" w:semiHidden="0" w:uiPriority="63" w:unhideWhenUsed="0"/>
+    <w:lsdException w:name="Medium Shading 2" w:semiHidden="0" w:uiPriority="64" w:unhideWhenUsed="0"/>
+    <w:lsdException w:name="Medium List 1" w:semiHidden="0" w:uiPriority="65" w:unhideWhenUsed="0"/>
+    <w:lsdException w:name="Medium List 2" w:semiHidden="0" w:uiPriority="66" w:unhideWhenUsed="0"/>
+    <w:lsdException w:name="Medium Grid 1" w:semiHidden="0" w:uiPriority="67" w:unhideWhenUsed="0"/>
+    <w:lsdException w:name="Medium Grid 2" w:semiHidden="0" w:uiPriority="68" w:unhideWhenUsed="0"/>
+    <w:lsdException w:name="Medium Grid 3" w:semiHidden="0" w:uiPriority="69" w:unhideWhenUsed="0"/>
+    <w:lsdException w:name="Dark List" w:semiHidden="0" w:uiPriority="70" w:unhideWhenUsed="0"/>
+    <w:lsdException w:name="Colorful Shading" w:semiHidden="0" w:uiPriority="71" w:unhideWhenUsed="0"/>
+    <w:lsdException w:name="Colorful List" w:semiHidden="0" w:uiPriority="72" w:unhideWhenUsed="0"/>
+    <w:lsdException w:name="Colorful Grid" w:semiHidden="0" w:uiPriority="73" w:unhideWhenUsed="0"/>
+    <w:lsdException w:name="Light Shading Accent 1" w:semiHidden="0" w:uiPriority="60" w:unhideWhenUsed="0"/>
+    <w:lsdException w:name="Light List Accent 1" w:semiHidden="0" w:uiPriority="61" w:unhideWhenUsed="0"/>
+    <w:lsdException w:name="Light Grid Accent 1" w:semiHidden="0" w:uiPriority="62" w:unhideWhenUsed="0"/>
+    <w:lsdException w:name="Medium Shading 1 Accent 1" w:semiHidden="0" w:uiPriority="63" w:unhideWhenUsed="0"/>
+    <w:lsdException w:name="Medium Shading 2 Accent 1" w:semiHidden="0" w:uiPriority="64" w:unhideWhenUsed="0"/>
+    <w:lsdException w:name="Medium List 1 Accent 1" w:semiHidden="0" w:uiPriority="65" w:unhideWhenUsed="0"/>
+    <w:lsdException w:name="Revision" w:unhideWhenUsed="0"/>
+    <w:lsdException w:name="List Paragraph" w:semiHidden="0" w:uiPriority="34" w:unhideWhenUsed="0" w:qFormat="1"/>
+    <w:lsdException w:name="Quote" w:semiHidden="0" w:uiPriority="29" w:unhideWhenUsed="0" w:qFormat="1"/>
+    <w:lsdException w:name="Intense Quote" w:semiHidden="0" w:uiPriority="30" w:unhideWhenUsed="0" w:qFormat="1"/>
+    <w:lsdException w:name="Medium List 2 Accent 1" w:semiHidden="0" w:uiPriority="66" w:unhideWhenUsed="0"/>
+    <w:lsdException w:name="Medium Grid 1 Accent 1" w:semiHidden="0" w:uiPriority="67" w:unhideWhenUsed="0"/>
+    <w:lsdException w:name="Medium Grid 2 Accent 1" w:semiHidden="0" w:uiPriority="68" w:unhideWhenUsed="0"/>
+    <w:lsdException w:name="Medium Grid 3 Accent 1" w:semiHidden="0" w:uiPriority="69" w:unhideWhenUsed="0"/>
+    <w:lsdException w:name="Dark List Accent 1" w:semiHidden="0" w:uiPriority="70" w:unhideWhenUsed="0"/>
+    <w:lsdException w:name="Colorful Shading Accent 1" w:semiHidden="0" w:uiPriority="71" w:unhideWhenUsed="0"/>
+    <w:lsdException w:name="Colorful List Accent 1" w:semiHidden="0" w:uiPriority="72" w:unhideWhenUsed="0"/>
+    <w:lsdException w:name="Colorful Grid Accent 1" w:semiHidden="0" w:uiPriority="73" w:unhideWhenUsed="0"/>
+    <w:lsdException w:name="Light Shading Accent 2" w:semiHidden="0" w:uiPriority="60" w:unhideWhenUsed="0"/>
+    <w:lsdException w:name="Light List Accent 2" w:semiHidden="0" w:uiPriority="61" w:unhideWhenUsed="0"/>
+    <w:lsdException w:name="Light Grid Accent 2" w:semiHidden="0" w:uiPriority="62" w:unhideWhenUsed="0"/>
+    <w:lsdException w:name="Medium Shading 1 Accent 2" w:semiHidden="0" w:uiPriority="63" w:unhideWhenUsed="0"/>
+    <w:lsdException w:name="Medium Shading 2 Accent 2" w:semiHidden="0" w:uiPriority="64" w:unhideWhenUsed="0"/>
+    <w:lsdException w:name="Medium List 1 Accent 2" w:semiHidden="0" w:uiPriority="65" w:unhideWhenUsed="0"/>
+    <w:lsdException w:name="Medium List 2 Accent 2" w:semiHidden="0" w:uiPriority="66" w:unhideWhenUsed="0"/>
+    <w:lsdException w:name="Medium Grid 1 Accent 2" w:semiHidden="0" w:uiPriority="67" w:unhideWhenUsed="0"/>
+    <w:lsdException w:name="Medium Grid 2 Accent 2" w:semiHidden="0" w:uiPriority="68" w:unhideWhenUsed="0"/>
+    <w:lsdException w:name="Medium Grid 3 Accent 2" w:semiHidden="0" w:uiPriority="69" w:unhideWhenUsed="0"/>
+    <w:lsdException w:name="Dark List Accent 2" w:semiHidden="0" w:uiPriority="70" w:unhideWhenUsed="0"/>
+    <w:lsdException w:name="Colorful Shading Accent 2" w:semiHidden="0" w:uiPriority="71" w:unhideWhenUsed="0"/>
+    <w:lsdException w:name="Colorful List Accent 2" w:semiHidden="0" w:uiPriority="72" w:unhideWhenUsed="0"/>
+    <w:lsdException w:name="Colorful Grid Accent 2" w:semiHidden="0" w:uiPriority="73" w:unhideWhenUsed="0"/>
+    <w:lsdException w:name="Light Shading Accent 3" w:semiHidden="0" w:uiPriority="60" w:unhideWhenUsed="0"/>
+    <w:lsdException w:name="Light List Accent 3" w:semiHidden="0" w:uiPriority="61" w:unhideWhenUsed="0"/>
+    <w:lsdException w:name="Light Grid Accent 3" w:semiHidden="0" w:uiPriority="62" w:unhideWhenUsed="0"/>
+    <w:lsdException w:name="Medium Shading 1 Accent 3" w:semiHidden="0" w:uiPriority="63" w:unhideWhenUsed="0"/>
+    <w:lsdException w:name="Medium Shading 2 Accent 3" w:semiHidden="0" w:uiPriority="64" w:unhideWhenUsed="0"/>
+    <w:lsdException w:name="Medium List 1 Accent 3" w:semiHidden="0" w:uiPriority="65" w:unhideWhenUsed="0"/>
+    <w:lsdException w:name="Medium List 2 Accent 3" w:semiHidden="0" w:uiPriority="66" w:unhideWhenUsed="0"/>
+    <w:lsdException w:name="Medium Grid 1 Accent 3" w:semiHidden="0" w:uiPriority="67" w:unhideWhenUsed="0"/>
+    <w:lsdException w:name="Medium Grid 2 Accent 3" w:semiHidden="0" w:uiPriority="68" w:unhideWhenUsed="0"/>
+    <w:lsdException w:name="Medium Grid 3 Accent 3" w:semiHidden="0" w:uiPriority="69" w:unhideWhenUsed="0"/>
+    <w:lsdException w:name="Dark List Accent 3" w:semiHidden="0" w:uiPriority="70" w:unhideWhenUsed="0"/>
+    <w:lsdException w:name="Colorful Shading Accent 3" w:semiHidden="0" w:uiPriority="71" w:unhideWhenUsed="0"/>
+    <w:lsdException w:name="Colorful List Accent 3" w:semiHidden="0" w:uiPriority="72" w:unhideWhenUsed="0"/>
+    <w:lsdException w:name="Colorful Grid Accent 3" w:semiHidden="0" w:uiPriority="73" w:unhideWhenUsed="0"/>
+    <w:lsdException w:name="Light Shading Accent 4" w:semiHidden="0" w:uiPriority="60" w:unhideWhenUsed="0"/>
+    <w:lsdException w:name="Light List Accent 4" w:semiHidden="0" w:uiPriority="61" w:unhideWhenUsed="0"/>
+    <w:lsdException w:name="Light Grid Accent 4" w:semiHidden="0" w:uiPriority="62" w:unhideWhenUsed="0"/>
+    <w:lsdException w:name="Medium Shading 1 Accent 4" w:semiHidden="0" w:uiPriority="63" w:unhideWhenUsed="0"/>
+    <w:lsdException w:name="Medium Shading 2 Accent 4" w:semiHidden="0" w:uiPriority="64" w:unhideWhenUsed="0"/>
+    <w:lsdException w:name="Medium List 1 Accent 4" w:semiHidden="0" w:uiPriority="65" w:unhideWhenUsed="0"/>
+    <w:lsdException w:name="Medium List 2 Accent 4" w:semiHidden="0" w:uiPriority="66" w:unhideWhenUsed="0"/>
+    <w:lsdException w:name="Medium Grid 1 Accent 4" w:semiHidden="0" w:uiPriority="67" w:unhideWhenUsed="0"/>
+    <w:lsdException w:name="Medium Grid 2 Accent 4" w:semiHidden="0" w:uiPriority="68" w:unhideWhenUsed="0"/>
+    <w:lsdException w:name="Medium Grid 3 Accent 4" w:semiHidden="0" w:uiPriority="69" w:unhideWhenUsed="0"/>
+    <w:lsdException w:name="Dark List Accent 4" w:semiHidden="0" w:uiPriority="70" w:unhideWhenUsed="0"/>
+    <w:lsdException w:name="Colorful Shading Accent 4" w:semiHidden="0" w:uiPriority="71" w:unhideWhenUsed="0"/>
+    <w:lsdException w:name="Colorful List Accent 4" w:semiHidden="0" w:uiPriority="72" w:unhideWhenUsed="0"/>
+    <w:lsdException w:name="Colorful Grid Accent 4" w:semiHidden="0" w:uiPriority="73" w:unhideWhenUsed="0"/>
+    <w:lsdException w:name="Light Shading Accent 5" w:semiHidden="0" w:uiPriority="60" w:unhideWhenUsed="0"/>
+    <w:lsdException w:name="Light List Accent 5" w:semiHidden="0" w:uiPriority="61" w:unhideWhenUsed="0"/>
+    <w:lsdException w:name="Light Grid Accent 5" w:semiHidden="0" w:uiPriority="62" w:unhideWhenUsed="0"/>
+    <w:lsdException w:name="Medium Shading 1 Accent 5" w:semiHidden="0" w:uiPriority="63" w:unhideWhenUsed="0"/>
+    <w:lsdException w:name="Medium Shading 2 Accent 5" w:semiHidden="0" w:uiPriority="64" w:unhideWhenUsed="0"/>
+    <w:lsdException w:name="Medium List 1 Accent 5" w:semiHidden="0" w:uiPriority="65" w:unhideWhenUsed="0"/>
+    <w:lsdException w:name="Medium List 2 Accent 5" w:semiHidden="0" w:uiPriority="66" w:unhideWhenUsed="0"/>
+    <w:lsdException w:name="Medium Grid 1 Accent 5" w:semiHidden="0" w:uiPriority="67" w:unhideWhenUsed="0"/>
+    <w:lsdException w:name="Medium Grid 2 Accent 5" w:semiHidden="0" w:uiPriority="68" w:unhideWhenUsed="0"/>
+    <w:lsdException w:name="Medium Grid 3 Accent 5" w:semiHidden="0" w:uiPriority="69" w:unhideWhenUsed="0"/>
+    <w:lsdException w:name="Dark List Accent 5" w:semiHidden="0" w:uiPriority="70" w:unhideWhenUsed="0"/>
+    <w:lsdException w:name="Colorful Shading Accent 5" w:semiHidden="0" w:uiPriority="71" w:unhideWhenUsed="0"/>
+    <w:lsdException w:name="Colorful List Accent 5" w:semiHidden="0" w:uiPriority="72" w:unhideWhenUsed="0"/>
+    <w:lsdException w:name="Colorful Grid Accent 5" w:semiHidden="0" w:uiPriority="73" w:unhideWhenUsed="0"/>
+    <w:lsdException w:name="Light Shading Accent 6" w:semiHidden="0" w:uiPriority="60" w:unhideWhenUsed="0"/>
+    <w:lsdException w:name="Light List Accent 6" w:semiHidden="0" w:uiPriority="61" w:unhideWhenUsed="0"/>
+    <w:lsdException w:name="Light Grid Accent 6" w:semiHidden="0" w:uiPriority="62" w:unhideWhenUsed="0"/>
+    <w:lsdException w:name="Medium Shading 1 Accent 6" w:semiHidden="0" w:uiPriority="63" w:unhideWhenUsed="0"/>
+    <w:lsdException w:name="Medium Shading 2 Accent 6" w:semiHidden="0" w:uiPriority="64" w:unhideWhenUsed="0"/>
+    <w:lsdException w:name="Medium List 1 Accent 6" w:semiHidden="0" w:uiPriority="65" w:unhideWhenUsed="0"/>
+    <w:lsdException w:name="Medium List 2 Accent 6" w:semiHidden="0" w:uiPriority="66" w:unhideWhenUsed="0"/>
+    <w:lsdException w:name="Medium Grid 1 Accent 6" w:semiHidden="0" w:uiPriority="67" w:unhideWhenUsed="0"/>
+    <w:lsdException w:name="Medium Grid 2 Accent 6" w:semiHidden="0" w:uiPriority="68" w:unhideWhenUsed="0"/>
+    <w:lsdException w:name="Medium Grid 3 Accent 6" w:semiHidden="0" w:uiPriority="69" w:unhideWhenUsed="0"/>
+    <w:lsdException w:name="Dark List Accent 6" w:semiHidden="0" w:uiPriority="70" w:unhideWhenUsed="0"/>
+    <w:lsdException w:name="Colorful Shading Accent 6" w:semiHidden="0" w:uiPriority="71" w:unhideWhenUsed="0"/>
+    <w:lsdException w:name="Colorful List Accent 6" w:semiHidden="0" w:uiPriority="72" w:unhideWhenUsed="0"/>
+    <w:lsdException w:name="Colorful Grid Accent 6" w:semiHidden="0" w:uiPriority="73" w:unhideWhenUsed="0"/>
+    <w:lsdException w:name="Subtle Emphasis" w:semiHidden="0" w:uiPriority="19" w:unhideWhenUsed="0" w:qFormat="1"/>
+    <w:lsdException w:name="Intense Emphasis" w:semiHidden="0" w:uiPriority="21" w:unhideWhenUsed="0" w:qFormat="1"/>
+    <w:lsdException w:name="Subtle Reference" w:semiHidden="0" w:uiPriority="31" w:unhideWhenUsed="0" w:qFormat="1"/>
+    <w:lsdException w:name="Intense Reference" w:semiHidden="0" w:uiPriority="32" w:unhideWhenUsed="0" w:qFormat="1"/>
+    <w:lsdException w:name="Book Title" w:semiHidden="0" w:uiPriority="33" w:unhideWhenUsed="0" w:qFormat="1"/>
+    <w:lsdException w:name="Bibliography" w:uiPriority="37"/>
+    <w:lsdException w:name="TOC Heading" w:uiPriority="39" w:qFormat="1"/>
   </w:latentStyles>
   <w:style w:type="paragraph" w:default="1" w:styleId="Normal">
     <w:name w:val="Normal"/>
@@ -1450,6 +1251,267 @@
       <w:ind w:left="720"/>
       <w:contextualSpacing/>
     </w:pPr>
+  </w:style>
+  <w:style w:type="paragraph" w:styleId="Textedebulles">
+    <w:name w:val="Balloon Text"/>
+    <w:basedOn w:val="Normal"/>
+    <w:link w:val="TextedebullesCar"/>
+    <w:uiPriority w:val="99"/>
+    <w:semiHidden/>
+    <w:unhideWhenUsed/>
+    <w:rsid w:val="002E1EAA"/>
+    <w:pPr>
+      <w:spacing w:after="0" w:line="240" w:lineRule="auto"/>
+    </w:pPr>
+    <w:rPr>
+      <w:rFonts w:ascii="Tahoma" w:hAnsi="Tahoma" w:cs="Tahoma"/>
+      <w:sz w:val="16"/>
+      <w:szCs w:val="16"/>
+    </w:rPr>
+  </w:style>
+  <w:style w:type="character" w:customStyle="1" w:styleId="TextedebullesCar">
+    <w:name w:val="Texte de bulles Car"/>
+    <w:basedOn w:val="Policepardfaut"/>
+    <w:link w:val="Textedebulles"/>
+    <w:uiPriority w:val="99"/>
+    <w:semiHidden/>
+    <w:rsid w:val="002E1EAA"/>
+    <w:rPr>
+      <w:rFonts w:ascii="Tahoma" w:hAnsi="Tahoma" w:cs="Tahoma"/>
+      <w:sz w:val="16"/>
+      <w:szCs w:val="16"/>
+    </w:rPr>
+  </w:style>
+</w:styles>
+</file>
+
+<file path=word/stylesWithEffects.xml><?xml version="1.0" encoding="utf-8"?>
+<w:styles xmlns:wpc="http://schemas.microsoft.com/office/word/2010/wordprocessingCanvas" xmlns:mc="http://schemas.openxmlformats.org/markup-compatibility/2006" xmlns:o="urn:schemas-microsoft-com:office:office" xmlns:r="http://schemas.openxmlformats.org/officeDocument/2006/relationships" xmlns:m="http://schemas.openxmlformats.org/officeDocument/2006/math" xmlns:v="urn:schemas-microsoft-com:vml" xmlns:wp14="http://schemas.microsoft.com/office/word/2010/wordprocessingDrawing" xmlns:wp="http://schemas.openxmlformats.org/drawingml/2006/wordprocessingDrawing" xmlns:w10="urn:schemas-microsoft-com:office:word" xmlns:w="http://schemas.openxmlformats.org/wordprocessingml/2006/main" xmlns:w14="http://schemas.microsoft.com/office/word/2010/wordml" xmlns:wpg="http://schemas.microsoft.com/office/word/2010/wordprocessingGroup" xmlns:wpi="http://schemas.microsoft.com/office/word/2010/wordprocessingInk" xmlns:wne="http://schemas.microsoft.com/office/word/2006/wordml" xmlns:wps="http://schemas.microsoft.com/office/word/2010/wordprocessingShape" mc:Ignorable="w14 wp14">
+  <w:docDefaults>
+    <w:rPrDefault>
+      <w:rPr>
+        <w:rFonts w:asciiTheme="minorHAnsi" w:eastAsiaTheme="minorHAnsi" w:hAnsiTheme="minorHAnsi" w:cstheme="minorBidi"/>
+        <w:sz w:val="22"/>
+        <w:szCs w:val="22"/>
+        <w:lang w:val="fr-FR" w:eastAsia="en-US" w:bidi="ar-SA"/>
+      </w:rPr>
+    </w:rPrDefault>
+    <w:pPrDefault>
+      <w:pPr>
+        <w:spacing w:after="200" w:line="276" w:lineRule="auto"/>
+      </w:pPr>
+    </w:pPrDefault>
+  </w:docDefaults>
+  <w:latentStyles w:defLockedState="0" w:defUIPriority="99" w:defSemiHidden="1" w:defUnhideWhenUsed="1" w:defQFormat="0" w:count="267">
+    <w:lsdException w:name="Normal" w:semiHidden="0" w:uiPriority="0" w:unhideWhenUsed="0" w:qFormat="1"/>
+    <w:lsdException w:name="heading 1" w:semiHidden="0" w:uiPriority="9" w:unhideWhenUsed="0" w:qFormat="1"/>
+    <w:lsdException w:name="heading 2" w:uiPriority="9" w:qFormat="1"/>
+    <w:lsdException w:name="heading 3" w:uiPriority="9" w:qFormat="1"/>
+    <w:lsdException w:name="heading 4" w:uiPriority="9" w:qFormat="1"/>
+    <w:lsdException w:name="heading 5" w:uiPriority="9" w:qFormat="1"/>
+    <w:lsdException w:name="heading 6" w:uiPriority="9" w:qFormat="1"/>
+    <w:lsdException w:name="heading 7" w:uiPriority="9" w:qFormat="1"/>
+    <w:lsdException w:name="heading 8" w:uiPriority="9" w:qFormat="1"/>
+    <w:lsdException w:name="heading 9" w:uiPriority="9" w:qFormat="1"/>
+    <w:lsdException w:name="toc 1" w:uiPriority="39"/>
+    <w:lsdException w:name="toc 2" w:uiPriority="39"/>
+    <w:lsdException w:name="toc 3" w:uiPriority="39"/>
+    <w:lsdException w:name="toc 4" w:uiPriority="39"/>
+    <w:lsdException w:name="toc 5" w:uiPriority="39"/>
+    <w:lsdException w:name="toc 6" w:uiPriority="39"/>
+    <w:lsdException w:name="toc 7" w:uiPriority="39"/>
+    <w:lsdException w:name="toc 8" w:uiPriority="39"/>
+    <w:lsdException w:name="toc 9" w:uiPriority="39"/>
+    <w:lsdException w:name="caption" w:uiPriority="35" w:qFormat="1"/>
+    <w:lsdException w:name="Title" w:semiHidden="0" w:uiPriority="10" w:unhideWhenUsed="0" w:qFormat="1"/>
+    <w:lsdException w:name="Default Paragraph Font" w:uiPriority="1"/>
+    <w:lsdException w:name="Subtitle" w:semiHidden="0" w:uiPriority="11" w:unhideWhenUsed="0" w:qFormat="1"/>
+    <w:lsdException w:name="Strong" w:semiHidden="0" w:uiPriority="22" w:unhideWhenUsed="0" w:qFormat="1"/>
+    <w:lsdException w:name="Emphasis" w:semiHidden="0" w:uiPriority="20" w:unhideWhenUsed="0" w:qFormat="1"/>
+    <w:lsdException w:name="Table Grid" w:semiHidden="0" w:uiPriority="59" w:unhideWhenUsed="0"/>
+    <w:lsdException w:name="Placeholder Text" w:unhideWhenUsed="0"/>
+    <w:lsdException w:name="No Spacing" w:semiHidden="0" w:uiPriority="1" w:unhideWhenUsed="0" w:qFormat="1"/>
+    <w:lsdException w:name="Light Shading" w:semiHidden="0" w:uiPriority="60" w:unhideWhenUsed="0"/>
+    <w:lsdException w:name="Light List" w:semiHidden="0" w:uiPriority="61" w:unhideWhenUsed="0"/>
+    <w:lsdException w:name="Light Grid" w:semiHidden="0" w:uiPriority="62" w:unhideWhenUsed="0"/>
+    <w:lsdException w:name="Medium Shading 1" w:semiHidden="0" w:uiPriority="63" w:unhideWhenUsed="0"/>
+    <w:lsdException w:name="Medium Shading 2" w:semiHidden="0" w:uiPriority="64" w:unhideWhenUsed="0"/>
+    <w:lsdException w:name="Medium List 1" w:semiHidden="0" w:uiPriority="65" w:unhideWhenUsed="0"/>
+    <w:lsdException w:name="Medium List 2" w:semiHidden="0" w:uiPriority="66" w:unhideWhenUsed="0"/>
+    <w:lsdException w:name="Medium Grid 1" w:semiHidden="0" w:uiPriority="67" w:unhideWhenUsed="0"/>
+    <w:lsdException w:name="Medium Grid 2" w:semiHidden="0" w:uiPriority="68" w:unhideWhenUsed="0"/>
+    <w:lsdException w:name="Medium Grid 3" w:semiHidden="0" w:uiPriority="69" w:unhideWhenUsed="0"/>
+    <w:lsdException w:name="Dark List" w:semiHidden="0" w:uiPriority="70" w:unhideWhenUsed="0"/>
+    <w:lsdException w:name="Colorful Shading" w:semiHidden="0" w:uiPriority="71" w:unhideWhenUsed="0"/>
+    <w:lsdException w:name="Colorful List" w:semiHidden="0" w:uiPriority="72" w:unhideWhenUsed="0"/>
+    <w:lsdException w:name="Colorful Grid" w:semiHidden="0" w:uiPriority="73" w:unhideWhenUsed="0"/>
+    <w:lsdException w:name="Light Shading Accent 1" w:semiHidden="0" w:uiPriority="60" w:unhideWhenUsed="0"/>
+    <w:lsdException w:name="Light List Accent 1" w:semiHidden="0" w:uiPriority="61" w:unhideWhenUsed="0"/>
+    <w:lsdException w:name="Light Grid Accent 1" w:semiHidden="0" w:uiPriority="62" w:unhideWhenUsed="0"/>
+    <w:lsdException w:name="Medium Shading 1 Accent 1" w:semiHidden="0" w:uiPriority="63" w:unhideWhenUsed="0"/>
+    <w:lsdException w:name="Medium Shading 2 Accent 1" w:semiHidden="0" w:uiPriority="64" w:unhideWhenUsed="0"/>
+    <w:lsdException w:name="Medium List 1 Accent 1" w:semiHidden="0" w:uiPriority="65" w:unhideWhenUsed="0"/>
+    <w:lsdException w:name="Revision" w:unhideWhenUsed="0"/>
+    <w:lsdException w:name="List Paragraph" w:semiHidden="0" w:uiPriority="34" w:unhideWhenUsed="0" w:qFormat="1"/>
+    <w:lsdException w:name="Quote" w:semiHidden="0" w:uiPriority="29" w:unhideWhenUsed="0" w:qFormat="1"/>
+    <w:lsdException w:name="Intense Quote" w:semiHidden="0" w:uiPriority="30" w:unhideWhenUsed="0" w:qFormat="1"/>
+    <w:lsdException w:name="Medium List 2 Accent 1" w:semiHidden="0" w:uiPriority="66" w:unhideWhenUsed="0"/>
+    <w:lsdException w:name="Medium Grid 1 Accent 1" w:semiHidden="0" w:uiPriority="67" w:unhideWhenUsed="0"/>
+    <w:lsdException w:name="Medium Grid 2 Accent 1" w:semiHidden="0" w:uiPriority="68" w:unhideWhenUsed="0"/>
+    <w:lsdException w:name="Medium Grid 3 Accent 1" w:semiHidden="0" w:uiPriority="69" w:unhideWhenUsed="0"/>
+    <w:lsdException w:name="Dark List Accent 1" w:semiHidden="0" w:uiPriority="70" w:unhideWhenUsed="0"/>
+    <w:lsdException w:name="Colorful Shading Accent 1" w:semiHidden="0" w:uiPriority="71" w:unhideWhenUsed="0"/>
+    <w:lsdException w:name="Colorful List Accent 1" w:semiHidden="0" w:uiPriority="72" w:unhideWhenUsed="0"/>
+    <w:lsdException w:name="Colorful Grid Accent 1" w:semiHidden="0" w:uiPriority="73" w:unhideWhenUsed="0"/>
+    <w:lsdException w:name="Light Shading Accent 2" w:semiHidden="0" w:uiPriority="60" w:unhideWhenUsed="0"/>
+    <w:lsdException w:name="Light List Accent 2" w:semiHidden="0" w:uiPriority="61" w:unhideWhenUsed="0"/>
+    <w:lsdException w:name="Light Grid Accent 2" w:semiHidden="0" w:uiPriority="62" w:unhideWhenUsed="0"/>
+    <w:lsdException w:name="Medium Shading 1 Accent 2" w:semiHidden="0" w:uiPriority="63" w:unhideWhenUsed="0"/>
+    <w:lsdException w:name="Medium Shading 2 Accent 2" w:semiHidden="0" w:uiPriority="64" w:unhideWhenUsed="0"/>
+    <w:lsdException w:name="Medium List 1 Accent 2" w:semiHidden="0" w:uiPriority="65" w:unhideWhenUsed="0"/>
+    <w:lsdException w:name="Medium List 2 Accent 2" w:semiHidden="0" w:uiPriority="66" w:unhideWhenUsed="0"/>
+    <w:lsdException w:name="Medium Grid 1 Accent 2" w:semiHidden="0" w:uiPriority="67" w:unhideWhenUsed="0"/>
+    <w:lsdException w:name="Medium Grid 2 Accent 2" w:semiHidden="0" w:uiPriority="68" w:unhideWhenUsed="0"/>
+    <w:lsdException w:name="Medium Grid 3 Accent 2" w:semiHidden="0" w:uiPriority="69" w:unhideWhenUsed="0"/>
+    <w:lsdException w:name="Dark List Accent 2" w:semiHidden="0" w:uiPriority="70" w:unhideWhenUsed="0"/>
+    <w:lsdException w:name="Colorful Shading Accent 2" w:semiHidden="0" w:uiPriority="71" w:unhideWhenUsed="0"/>
+    <w:lsdException w:name="Colorful List Accent 2" w:semiHidden="0" w:uiPriority="72" w:unhideWhenUsed="0"/>
+    <w:lsdException w:name="Colorful Grid Accent 2" w:semiHidden="0" w:uiPriority="73" w:unhideWhenUsed="0"/>
+    <w:lsdException w:name="Light Shading Accent 3" w:semiHidden="0" w:uiPriority="60" w:unhideWhenUsed="0"/>
+    <w:lsdException w:name="Light List Accent 3" w:semiHidden="0" w:uiPriority="61" w:unhideWhenUsed="0"/>
+    <w:lsdException w:name="Light Grid Accent 3" w:semiHidden="0" w:uiPriority="62" w:unhideWhenUsed="0"/>
+    <w:lsdException w:name="Medium Shading 1 Accent 3" w:semiHidden="0" w:uiPriority="63" w:unhideWhenUsed="0"/>
+    <w:lsdException w:name="Medium Shading 2 Accent 3" w:semiHidden="0" w:uiPriority="64" w:unhideWhenUsed="0"/>
+    <w:lsdException w:name="Medium List 1 Accent 3" w:semiHidden="0" w:uiPriority="65" w:unhideWhenUsed="0"/>
+    <w:lsdException w:name="Medium List 2 Accent 3" w:semiHidden="0" w:uiPriority="66" w:unhideWhenUsed="0"/>
+    <w:lsdException w:name="Medium Grid 1 Accent 3" w:semiHidden="0" w:uiPriority="67" w:unhideWhenUsed="0"/>
+    <w:lsdException w:name="Medium Grid 2 Accent 3" w:semiHidden="0" w:uiPriority="68" w:unhideWhenUsed="0"/>
+    <w:lsdException w:name="Medium Grid 3 Accent 3" w:semiHidden="0" w:uiPriority="69" w:unhideWhenUsed="0"/>
+    <w:lsdException w:name="Dark List Accent 3" w:semiHidden="0" w:uiPriority="70" w:unhideWhenUsed="0"/>
+    <w:lsdException w:name="Colorful Shading Accent 3" w:semiHidden="0" w:uiPriority="71" w:unhideWhenUsed="0"/>
+    <w:lsdException w:name="Colorful List Accent 3" w:semiHidden="0" w:uiPriority="72" w:unhideWhenUsed="0"/>
+    <w:lsdException w:name="Colorful Grid Accent 3" w:semiHidden="0" w:uiPriority="73" w:unhideWhenUsed="0"/>
+    <w:lsdException w:name="Light Shading Accent 4" w:semiHidden="0" w:uiPriority="60" w:unhideWhenUsed="0"/>
+    <w:lsdException w:name="Light List Accent 4" w:semiHidden="0" w:uiPriority="61" w:unhideWhenUsed="0"/>
+    <w:lsdException w:name="Light Grid Accent 4" w:semiHidden="0" w:uiPriority="62" w:unhideWhenUsed="0"/>
+    <w:lsdException w:name="Medium Shading 1 Accent 4" w:semiHidden="0" w:uiPriority="63" w:unhideWhenUsed="0"/>
+    <w:lsdException w:name="Medium Shading 2 Accent 4" w:semiHidden="0" w:uiPriority="64" w:unhideWhenUsed="0"/>
+    <w:lsdException w:name="Medium List 1 Accent 4" w:semiHidden="0" w:uiPriority="65" w:unhideWhenUsed="0"/>
+    <w:lsdException w:name="Medium List 2 Accent 4" w:semiHidden="0" w:uiPriority="66" w:unhideWhenUsed="0"/>
+    <w:lsdException w:name="Medium Grid 1 Accent 4" w:semiHidden="0" w:uiPriority="67" w:unhideWhenUsed="0"/>
+    <w:lsdException w:name="Medium Grid 2 Accent 4" w:semiHidden="0" w:uiPriority="68" w:unhideWhenUsed="0"/>
+    <w:lsdException w:name="Medium Grid 3 Accent 4" w:semiHidden="0" w:uiPriority="69" w:unhideWhenUsed="0"/>
+    <w:lsdException w:name="Dark List Accent 4" w:semiHidden="0" w:uiPriority="70" w:unhideWhenUsed="0"/>
+    <w:lsdException w:name="Colorful Shading Accent 4" w:semiHidden="0" w:uiPriority="71" w:unhideWhenUsed="0"/>
+    <w:lsdException w:name="Colorful List Accent 4" w:semiHidden="0" w:uiPriority="72" w:unhideWhenUsed="0"/>
+    <w:lsdException w:name="Colorful Grid Accent 4" w:semiHidden="0" w:uiPriority="73" w:unhideWhenUsed="0"/>
+    <w:lsdException w:name="Light Shading Accent 5" w:semiHidden="0" w:uiPriority="60" w:unhideWhenUsed="0"/>
+    <w:lsdException w:name="Light List Accent 5" w:semiHidden="0" w:uiPriority="61" w:unhideWhenUsed="0"/>
+    <w:lsdException w:name="Light Grid Accent 5" w:semiHidden="0" w:uiPriority="62" w:unhideWhenUsed="0"/>
+    <w:lsdException w:name="Medium Shading 1 Accent 5" w:semiHidden="0" w:uiPriority="63" w:unhideWhenUsed="0"/>
+    <w:lsdException w:name="Medium Shading 2 Accent 5" w:semiHidden="0" w:uiPriority="64" w:unhideWhenUsed="0"/>
+    <w:lsdException w:name="Medium List 1 Accent 5" w:semiHidden="0" w:uiPriority="65" w:unhideWhenUsed="0"/>
+    <w:lsdException w:name="Medium List 2 Accent 5" w:semiHidden="0" w:uiPriority="66" w:unhideWhenUsed="0"/>
+    <w:lsdException w:name="Medium Grid 1 Accent 5" w:semiHidden="0" w:uiPriority="67" w:unhideWhenUsed="0"/>
+    <w:lsdException w:name="Medium Grid 2 Accent 5" w:semiHidden="0" w:uiPriority="68" w:unhideWhenUsed="0"/>
+    <w:lsdException w:name="Medium Grid 3 Accent 5" w:semiHidden="0" w:uiPriority="69" w:unhideWhenUsed="0"/>
+    <w:lsdException w:name="Dark List Accent 5" w:semiHidden="0" w:uiPriority="70" w:unhideWhenUsed="0"/>
+    <w:lsdException w:name="Colorful Shading Accent 5" w:semiHidden="0" w:uiPriority="71" w:unhideWhenUsed="0"/>
+    <w:lsdException w:name="Colorful List Accent 5" w:semiHidden="0" w:uiPriority="72" w:unhideWhenUsed="0"/>
+    <w:lsdException w:name="Colorful Grid Accent 5" w:semiHidden="0" w:uiPriority="73" w:unhideWhenUsed="0"/>
+    <w:lsdException w:name="Light Shading Accent 6" w:semiHidden="0" w:uiPriority="60" w:unhideWhenUsed="0"/>
+    <w:lsdException w:name="Light List Accent 6" w:semiHidden="0" w:uiPriority="61" w:unhideWhenUsed="0"/>
+    <w:lsdException w:name="Light Grid Accent 6" w:semiHidden="0" w:uiPriority="62" w:unhideWhenUsed="0"/>
+    <w:lsdException w:name="Medium Shading 1 Accent 6" w:semiHidden="0" w:uiPriority="63" w:unhideWhenUsed="0"/>
+    <w:lsdException w:name="Medium Shading 2 Accent 6" w:semiHidden="0" w:uiPriority="64" w:unhideWhenUsed="0"/>
+    <w:lsdException w:name="Medium List 1 Accent 6" w:semiHidden="0" w:uiPriority="65" w:unhideWhenUsed="0"/>
+    <w:lsdException w:name="Medium List 2 Accent 6" w:semiHidden="0" w:uiPriority="66" w:unhideWhenUsed="0"/>
+    <w:lsdException w:name="Medium Grid 1 Accent 6" w:semiHidden="0" w:uiPriority="67" w:unhideWhenUsed="0"/>
+    <w:lsdException w:name="Medium Grid 2 Accent 6" w:semiHidden="0" w:uiPriority="68" w:unhideWhenUsed="0"/>
+    <w:lsdException w:name="Medium Grid 3 Accent 6" w:semiHidden="0" w:uiPriority="69" w:unhideWhenUsed="0"/>
+    <w:lsdException w:name="Dark List Accent 6" w:semiHidden="0" w:uiPriority="70" w:unhideWhenUsed="0"/>
+    <w:lsdException w:name="Colorful Shading Accent 6" w:semiHidden="0" w:uiPriority="71" w:unhideWhenUsed="0"/>
+    <w:lsdException w:name="Colorful List Accent 6" w:semiHidden="0" w:uiPriority="72" w:unhideWhenUsed="0"/>
+    <w:lsdException w:name="Colorful Grid Accent 6" w:semiHidden="0" w:uiPriority="73" w:unhideWhenUsed="0"/>
+    <w:lsdException w:name="Subtle Emphasis" w:semiHidden="0" w:uiPriority="19" w:unhideWhenUsed="0" w:qFormat="1"/>
+    <w:lsdException w:name="Intense Emphasis" w:semiHidden="0" w:uiPriority="21" w:unhideWhenUsed="0" w:qFormat="1"/>
+    <w:lsdException w:name="Subtle Reference" w:semiHidden="0" w:uiPriority="31" w:unhideWhenUsed="0" w:qFormat="1"/>
+    <w:lsdException w:name="Intense Reference" w:semiHidden="0" w:uiPriority="32" w:unhideWhenUsed="0" w:qFormat="1"/>
+    <w:lsdException w:name="Book Title" w:semiHidden="0" w:uiPriority="33" w:unhideWhenUsed="0" w:qFormat="1"/>
+    <w:lsdException w:name="Bibliography" w:uiPriority="37"/>
+    <w:lsdException w:name="TOC Heading" w:uiPriority="39" w:qFormat="1"/>
+  </w:latentStyles>
+  <w:style w:type="paragraph" w:default="1" w:styleId="Normal">
+    <w:name w:val="Normal"/>
+    <w:qFormat/>
+  </w:style>
+  <w:style w:type="character" w:default="1" w:styleId="Policepardfaut">
+    <w:name w:val="Default Paragraph Font"/>
+    <w:uiPriority w:val="1"/>
+    <w:semiHidden/>
+    <w:unhideWhenUsed/>
+  </w:style>
+  <w:style w:type="table" w:default="1" w:styleId="TableauNormal">
+    <w:name w:val="Normal Table"/>
+    <w:uiPriority w:val="99"/>
+    <w:semiHidden/>
+    <w:unhideWhenUsed/>
+    <w:tblPr>
+      <w:tblInd w:w="0" w:type="dxa"/>
+      <w:tblCellMar>
+        <w:top w:w="0" w:type="dxa"/>
+        <w:left w:w="108" w:type="dxa"/>
+        <w:bottom w:w="0" w:type="dxa"/>
+        <w:right w:w="108" w:type="dxa"/>
+      </w:tblCellMar>
+    </w:tblPr>
+  </w:style>
+  <w:style w:type="numbering" w:default="1" w:styleId="Aucuneliste">
+    <w:name w:val="No List"/>
+    <w:uiPriority w:val="99"/>
+    <w:semiHidden/>
+    <w:unhideWhenUsed/>
+  </w:style>
+  <w:style w:type="paragraph" w:styleId="Paragraphedeliste">
+    <w:name w:val="List Paragraph"/>
+    <w:basedOn w:val="Normal"/>
+    <w:uiPriority w:val="34"/>
+    <w:qFormat/>
+    <w:rsid w:val="00736B9D"/>
+    <w:pPr>
+      <w:ind w:left="720"/>
+      <w:contextualSpacing/>
+    </w:pPr>
+  </w:style>
+  <w:style w:type="paragraph" w:styleId="Textedebulles">
+    <w:name w:val="Balloon Text"/>
+    <w:basedOn w:val="Normal"/>
+    <w:link w:val="TextedebullesCar"/>
+    <w:uiPriority w:val="99"/>
+    <w:semiHidden/>
+    <w:unhideWhenUsed/>
+    <w:rsid w:val="002E1EAA"/>
+    <w:pPr>
+      <w:spacing w:after="0" w:line="240" w:lineRule="auto"/>
+    </w:pPr>
+    <w:rPr>
+      <w:rFonts w:ascii="Tahoma" w:hAnsi="Tahoma" w:cs="Tahoma"/>
+      <w:sz w:val="16"/>
+      <w:szCs w:val="16"/>
+    </w:rPr>
+  </w:style>
+  <w:style w:type="character" w:customStyle="1" w:styleId="TextedebullesCar">
+    <w:name w:val="Texte de bulles Car"/>
+    <w:basedOn w:val="Policepardfaut"/>
+    <w:link w:val="Textedebulles"/>
+    <w:uiPriority w:val="99"/>
+    <w:semiHidden/>
+    <w:rsid w:val="002E1EAA"/>
+    <w:rPr>
+      <w:rFonts w:ascii="Tahoma" w:hAnsi="Tahoma" w:cs="Tahoma"/>
+      <w:sz w:val="16"/>
+      <w:szCs w:val="16"/>
+    </w:rPr>
   </w:style>
 </w:styles>
 </file>

</xml_diff>